<commit_message>
deploy 11-05-2025 atualizãções de funcionalidades diversas
</commit_message>
<xml_diff>
--- a/temp_filled_contract.docx
+++ b/temp_filled_contract.docx
@@ -11,7 +11,7 @@
     </w:p>
     <w:p>
       <w:r>
-        <w:t>CURSO PREPARATÓRIO Prep. Básico PBH-SMS- 2025 COM GRAVAÇÃO DAS AULAS.</w:t>
+        <w:t>CURSO PREPARATÓRIO PREPARATÓRIO CONTEÚDO BÁSICO NÍVEL SUPERIOR - PBH/SMS COM GRAVAÇÃO DAS AULAS.</w:t>
       </w:r>
     </w:p>
     <w:p/>
@@ -105,7 +105,7 @@
           </w:tcPr>
           <w:p>
             <w:r>
-              <w:t xml:space="preserve">Nome: Leonardo de Oliveira </w:t>
+              <w:t>Nome: Leonardo de Oliveira Narciso</w:t>
             </w:r>
           </w:p>
         </w:tc>
@@ -208,7 +208,7 @@
           </w:tcPr>
           <w:p>
             <w:r>
-              <w:t>CEP: 34011060</w:t>
+              <w:t>CEP: 30180060</w:t>
             </w:r>
           </w:p>
         </w:tc>
@@ -232,7 +232,7 @@
           </w:tcPr>
           <w:p>
             <w:r>
-              <w:t>Cidade/UF: - MG</w:t>
+              <w:t>Cidade/UF: Belo Horizonte</w:t>
             </w:r>
           </w:p>
         </w:tc>
@@ -349,7 +349,7 @@
           </w:tcPr>
           <w:p>
             <w:r>
-              <w:t xml:space="preserve">Forma de Pagamento: crédito </w:t>
+              <w:t xml:space="preserve">Forma de Pagamento: Cartão de crédito - 10x </w:t>
             </w:r>
           </w:p>
         </w:tc>
@@ -368,7 +368,7 @@
           </w:tcPr>
           <w:p>
             <w:r>
-              <w:t>Total de cada parcela: 345,00</w:t>
+              <w:t>Total de cada parcela: 100</w:t>
             </w:r>
           </w:p>
         </w:tc>
@@ -387,7 +387,7 @@
           </w:tcPr>
           <w:p>
             <w:r>
-              <w:t>Total do contrato:  R$ 1250,00</w:t>
+              <w:t>Total do contrato:  R$ 1000</w:t>
             </w:r>
           </w:p>
         </w:tc>
@@ -418,7 +418,7 @@
         <w:jc w:val="both"/>
       </w:pPr>
       <w:r>
-        <w:t>Cláusula 1ª. Constitui objeto do presente Contrato Prep. Básico PBH-SMS- 2025 COM GRAVAÇÃO DAS AULAS.</w:t>
+        <w:t>Cláusula 1ª. Constitui objeto do presente Contrato PREPARATÓRIO CONTEÚDO BÁSICO NÍVEL SUPERIOR - PBH/SMS COM GRAVAÇÃO DAS AULAS.</w:t>
       </w:r>
     </w:p>
     <w:p>
@@ -427,7 +427,7 @@
         <w:jc w:val="both"/>
       </w:pPr>
       <w:r>
-        <w:t xml:space="preserve"> Presencial com acesso a aulas gravadas em sala a ser ofertado pela CONTRATADA em favor do CONTRATANTE, com carga horária total oferecida de APROXIMADAMENTE 60 horas em periodos de 30 min.</w:t>
+        <w:t xml:space="preserve"> Presencial com acesso a aulas gravadas em sala a ser ofertado pela CONTRATADA em favor do CONTRATANTE, com carga horária total oferecida de APROXIMADAMENTE 60.</w:t>
       </w:r>
     </w:p>
     <w:p>
@@ -446,7 +446,7 @@
         </w:sectPr>
       </w:pPr>
       <w:r>
-        <w:t xml:space="preserve">§ Primeiro: As aulas serão ministradas presencialmente, à Rua Juiz de Fora 231 Barro Preto no período de 09 de abril de 2025 com término previsto para dia 30 de agosto de 2025, seg à sexta  de 19:00h as 22:15h e aos seg à sexta de 09:00h às 12:15h. </w:t>
+        <w:t xml:space="preserve">§ Primeiro: As aulas serão ministradas presencialmente, à Rua Juiz de Fora 231 Barro Preto no período de 05 de maio de 2025 com término previsto para dia 20 de agosto de 2025, Segundas e Quintas  de 19:00h as 22:15h e aos Segundas e Quintas de 09:00h às 12:15h. </w:t>
         <w:br/>
         <w:t>Os dias de aulas podem ser alterados, conforme disponibilidade de professores e/ou problemas na transmissão.</w:t>
         <w:br/>
@@ -466,7 +466,13 @@
         <w:t>.</w:t>
       </w:r>
       <w:r>
-        <w:t xml:space="preserve"> A CONTRATADA não se responsabiliza por problemas advindos de internet da CONTRATANTE, fenômenos da natureza ou falha técnica.§ Terceiro: </w:t>
+        <w:t xml:space="preserve"> A CONTRATADA não se responsabiliza por problemas advindos de internet da CONTRATANTE, fenômenos da natureza ou falha técnica.</w:t>
+      </w:r>
+      <w:r>
+        <w:t xml:space="preserve"> </w:t>
+      </w:r>
+      <w:r>
+        <w:t xml:space="preserve">§Terceiro: </w:t>
       </w:r>
       <w:r>
         <w:br/>
@@ -913,8 +919,13 @@
       <w:pPr>
         <w:spacing w:line="276" w:lineRule="auto"/>
       </w:pPr>
+    </w:p>
+    <w:p>
+      <w:pPr>
+        <w:spacing w:line="276" w:lineRule="auto"/>
+      </w:pPr>
       <w:r>
-        <w:t>Belo Horizonte, Belo Horizonte, 09 de abril de 2025 de {{mes_contrato}} de {{ano_contrato}}.</w:t>
+        <w:t>Belo Horizonte, 11 de abril de 2025</w:t>
       </w:r>
     </w:p>
     <w:p>
@@ -928,7 +939,7 @@
         <w:ind w:firstLine="720"/>
       </w:pPr>
       <w:r>
-        <w:t xml:space="preserve">Leonardo de Oliveira </w:t>
+        <w:t>Leonardo de Oliveira Narciso</w:t>
       </w:r>
     </w:p>
     <w:p>
@@ -947,7 +958,7 @@
       </w:pPr>
       <w:r>
         <w:tab/>
-        <w:t xml:space="preserve">Leonardo de Oliveira </w:t>
+        <w:t>Leonardo de Oliveira Narciso</w:t>
       </w:r>
     </w:p>
     <w:p/>

</xml_diff>

<commit_message>
Atualização projeto 11/04/2025 - autocomplete
</commit_message>
<xml_diff>
--- a/temp_filled_contract.docx
+++ b/temp_filled_contract.docx
@@ -105,7 +105,7 @@
           </w:tcPr>
           <w:p>
             <w:r>
-              <w:t>Nome: Leonardo de Oliveira Narciso</w:t>
+              <w:t>Nome: Natalia Arcanjo Diasa</w:t>
             </w:r>
           </w:p>
         </w:tc>
@@ -129,7 +129,7 @@
           </w:tcPr>
           <w:p>
             <w:r>
-              <w:t>CPF: 05773252643</w:t>
+              <w:t>CPF: 118.024.786-80</w:t>
             </w:r>
           </w:p>
         </w:tc>
@@ -167,7 +167,7 @@
           </w:tcPr>
           <w:p>
             <w:r>
-              <w:t>Endereço: Rua Juiz de Fora 231</w:t>
+              <w:t>Endereço: Rua Rua dos Carijós, 552 - Centro - Belo Horizonte - MG - CEP: 30120060</w:t>
             </w:r>
           </w:p>
         </w:tc>
@@ -191,7 +191,18 @@
           </w:tcPr>
           <w:p>
             <w:r>
-              <w:t>Bairro: Barro Preto</w:t>
+              <w:t xml:space="preserve">Bairro: </w:t>
+            </w:r>
+            <w:r>
+              <w:t>{{</w:t>
+            </w:r>
+            <w:proofErr w:type="spellStart"/>
+            <w:r>
+              <w:t>bairro_aluno</w:t>
+            </w:r>
+            <w:proofErr w:type="spellEnd"/>
+            <w:r>
+              <w:t>}}</w:t>
             </w:r>
           </w:p>
         </w:tc>
@@ -208,7 +219,18 @@
           </w:tcPr>
           <w:p>
             <w:r>
-              <w:t>CEP: 30180060</w:t>
+              <w:t xml:space="preserve">CEP: </w:t>
+            </w:r>
+            <w:r>
+              <w:t>{{</w:t>
+            </w:r>
+            <w:proofErr w:type="spellStart"/>
+            <w:r>
+              <w:t>cep_aluno</w:t>
+            </w:r>
+            <w:proofErr w:type="spellEnd"/>
+            <w:r>
+              <w:t>}}</w:t>
             </w:r>
           </w:p>
         </w:tc>
@@ -232,7 +254,18 @@
           </w:tcPr>
           <w:p>
             <w:r>
-              <w:t>Cidade/UF: Belo Horizonte</w:t>
+              <w:t xml:space="preserve">Cidade/UF: </w:t>
+            </w:r>
+            <w:r>
+              <w:t>{{</w:t>
+            </w:r>
+            <w:proofErr w:type="spellStart"/>
+            <w:r>
+              <w:t>cidade_aluno</w:t>
+            </w:r>
+            <w:proofErr w:type="spellEnd"/>
+            <w:r>
+              <w:t>}}</w:t>
             </w:r>
           </w:p>
         </w:tc>
@@ -249,7 +282,7 @@
           </w:tcPr>
           <w:p>
             <w:r>
-              <w:t>Celular: 31996150680</w:t>
+              <w:t>Celular: 32219095</w:t>
             </w:r>
           </w:p>
         </w:tc>
@@ -286,7 +319,7 @@
           </w:tcPr>
           <w:p>
             <w:r>
-              <w:t>E-mail: leoonarciso@gmail.com</w:t>
+              <w:t>E-mail: nataliadias55@gmail.com</w:t>
             </w:r>
           </w:p>
         </w:tc>
@@ -349,7 +382,7 @@
           </w:tcPr>
           <w:p>
             <w:r>
-              <w:t xml:space="preserve">Forma de Pagamento: Cartão de crédito - 10x </w:t>
+              <w:t xml:space="preserve">Forma de Pagamento: Cartão de crédito - 2x </w:t>
             </w:r>
           </w:p>
         </w:tc>
@@ -368,7 +401,7 @@
           </w:tcPr>
           <w:p>
             <w:r>
-              <w:t>Total de cada parcela: 100</w:t>
+              <w:t>Total de cada parcela: 1000</w:t>
             </w:r>
           </w:p>
         </w:tc>
@@ -387,7 +420,7 @@
           </w:tcPr>
           <w:p>
             <w:r>
-              <w:t>Total do contrato:  R$ 1000</w:t>
+              <w:t>Total do contrato:  R$ 100</w:t>
             </w:r>
           </w:p>
         </w:tc>
@@ -427,7 +460,7 @@
         <w:jc w:val="both"/>
       </w:pPr>
       <w:r>
-        <w:t xml:space="preserve"> Presencial com acesso a aulas gravadas em sala a ser ofertado pela CONTRATADA em favor do CONTRATANTE, com carga horária total oferecida de APROXIMADAMENTE 60.</w:t>
+        <w:t xml:space="preserve"> Presencial com acesso a aulas gravadas em sala a ser ofertado pela CONTRATADA em favor do CONTRATANTE, com carga horária total oferecida de APROXIMADAMENTE 60hrs.</w:t>
       </w:r>
     </w:p>
     <w:p>
@@ -446,7 +479,7 @@
         </w:sectPr>
       </w:pPr>
       <w:r>
-        <w:t xml:space="preserve">§ Primeiro: As aulas serão ministradas presencialmente, à Rua Juiz de Fora 231 Barro Preto no período de 05 de maio de 2025 com término previsto para dia 20 de agosto de 2025, Segundas e Quintas  de 19:00h as 22:15h e aos Segundas e Quintas de 09:00h às 12:15h. </w:t>
+        <w:t xml:space="preserve">§ Primeiro: As aulas serão ministradas presencialmente, à Rua Juiz de Fora 231 Barro Preto no período de 05 de janeiro de 2025 com término previsto para dia 55 de janeiro de 2025, segundas e quintas  de 19:00h as 22:15h e aos sabado de 09:00h às 12:15h. </w:t>
         <w:br/>
         <w:t>Os dias de aulas podem ser alterados, conforme disponibilidade de professores e/ou problemas na transmissão.</w:t>
         <w:br/>
@@ -919,63 +952,68 @@
       <w:pPr>
         <w:spacing w:line="276" w:lineRule="auto"/>
       </w:pPr>
+      <w:r>
+        <w:t>Belo Horizonte, 11 de abril de 2025</w:t>
+      </w:r>
     </w:p>
     <w:p>
       <w:pPr>
         <w:spacing w:line="276" w:lineRule="auto"/>
       </w:pPr>
-      <w:r>
-        <w:t>Belo Horizonte, 11 de abril de 2025</w:t>
-      </w:r>
-    </w:p>
-    <w:p>
-      <w:pPr>
-        <w:spacing w:line="276" w:lineRule="auto"/>
-      </w:pPr>
-    </w:p>
-    <w:p/>
-    <w:p>
-      <w:pPr>
-        <w:ind w:firstLine="720"/>
-      </w:pPr>
-      <w:r>
-        <w:t>Leonardo de Oliveira Narciso</w:t>
-      </w:r>
-    </w:p>
-    <w:p>
-      <w:r>
-        <w:t xml:space="preserve">   _____________________________________________________________________________________</w:t>
-      </w:r>
-    </w:p>
-    <w:p>
-      <w:r>
-        <w:t>CONTRATANTE</w:t>
-      </w:r>
-    </w:p>
-    <w:p>
-      <w:pPr>
-        <w:ind w:firstLine="720"/>
-      </w:pPr>
-      <w:r>
-        <w:tab/>
-        <w:t>Leonardo de Oliveira Narciso</w:t>
-      </w:r>
     </w:p>
     <w:p/>
     <w:p/>
     <w:p>
       <w:r>
+        <w:t xml:space="preserve">   Natalia Arcanjo Diasa</w:t>
+      </w:r>
+    </w:p>
+    <w:p>
+      <w:r>
+        <w:t xml:space="preserve">   _____________________________________________________________________________________</w:t>
+      </w:r>
+    </w:p>
+    <w:p>
+      <w:pPr>
+        <w:ind w:left="2880" w:firstLine="720"/>
+      </w:pPr>
+      <w:r>
+        <w:t>CONTRATANTE</w:t>
+      </w:r>
+    </w:p>
+    <w:p>
+      <w:pPr>
+        <w:ind w:firstLine="720"/>
+      </w:pPr>
+      <w:r>
+        <w:tab/>
+      </w:r>
+    </w:p>
+    <w:p/>
+    <w:p>
+      <w:r>
+        <w:t xml:space="preserve">     </w:t>
+      </w:r>
+      <w:r>
+        <w:t>GRUPO IDEAL – Ideal Soluções Ltda. CNPJ sob o nº. 15.295.326/0001-60.</w:t>
+      </w:r>
+    </w:p>
+    <w:p>
+      <w:r>
         <w:t xml:space="preserve">   ______________________________________________________________________________________</w:t>
       </w:r>
     </w:p>
     <w:p>
+      <w:pPr>
+        <w:ind w:left="2880" w:firstLine="720"/>
+      </w:pPr>
       <w:r>
         <w:t>CONTRATADA</w:t>
       </w:r>
     </w:p>
     <w:p>
       <w:r>
-        <w:t xml:space="preserve">                            GRUPO IDEAL – Ideal Soluções Ltda. CNPJ sob o nº. 15.295.326/0001-60.</w:t>
+        <w:t xml:space="preserve">                          </w:t>
       </w:r>
       <w:bookmarkStart w:id="0" w:name="_PictureBullets"/>
       <w:bookmarkEnd w:id="0"/>

</xml_diff>

<commit_message>
atualização de funcionalidades, status ok antes login
</commit_message>
<xml_diff>
--- a/temp_filled_contract.docx
+++ b/temp_filled_contract.docx
@@ -3,7 +3,9 @@
 <w:document xmlns:wpc="http://schemas.microsoft.com/office/word/2010/wordprocessingCanvas" xmlns:cx="http://schemas.microsoft.com/office/drawing/2014/chartex" xmlns:cx1="http://schemas.microsoft.com/office/drawing/2015/9/8/chartex" xmlns:cx2="http://schemas.microsoft.com/office/drawing/2015/10/21/chartex" xmlns:cx3="http://schemas.microsoft.com/office/drawing/2016/5/9/chartex" xmlns:cx4="http://schemas.microsoft.com/office/drawing/2016/5/10/chartex" xmlns:cx5="http://schemas.microsoft.com/office/drawing/2016/5/11/chartex" xmlns:cx6="http://schemas.microsoft.com/office/drawing/2016/5/12/chartex" xmlns:cx7="http://schemas.microsoft.com/office/drawing/2016/5/13/chartex" xmlns:cx8="http://schemas.microsoft.com/office/drawing/2016/5/14/chartex" xmlns:mc="http://schemas.openxmlformats.org/markup-compatibility/2006" xmlns:aink="http://schemas.microsoft.com/office/drawing/2016/ink" xmlns:am3d="http://schemas.microsoft.com/office/drawing/2017/model3d" xmlns:o="urn:schemas-microsoft-com:office:office" xmlns:r="http://schemas.openxmlformats.org/officeDocument/2006/relationships" xmlns:m="http://schemas.openxmlformats.org/officeDocument/2006/math" xmlns:v="urn:schemas-microsoft-com:vml" xmlns:wp14="http://schemas.microsoft.com/office/word/2010/wordprocessingDrawing" xmlns:wp="http://schemas.openxmlformats.org/drawingml/2006/wordprocessingDrawing" xmlns:w10="urn:schemas-microsoft-com:office:word" xmlns:w="http://schemas.openxmlformats.org/wordprocessingml/2006/main" xmlns:w14="http://schemas.microsoft.com/office/word/2010/wordml" xmlns:w15="http://schemas.microsoft.com/office/word/2012/wordml" xmlns:w16cex="http://schemas.microsoft.com/office/word/2018/wordml/cex" xmlns:w16cid="http://schemas.microsoft.com/office/word/2016/wordml/cid" xmlns:w16="http://schemas.microsoft.com/office/word/2018/wordml" xmlns:w16sdtdh="http://schemas.microsoft.com/office/word/2020/wordml/sdtdatahash" xmlns:w16se="http://schemas.microsoft.com/office/word/2015/wordml/symex" xmlns:wpg="http://schemas.microsoft.com/office/word/2010/wordprocessingGroup" xmlns:wpi="http://schemas.microsoft.com/office/word/2010/wordprocessingInk" xmlns:wne="http://schemas.microsoft.com/office/word/2006/wordml" xmlns:wps="http://schemas.microsoft.com/office/word/2010/wordprocessingShape" mc:Ignorable="w14 w15 w16se w16cid w16 w16cex w16sdtdh wp14">
   <w:background w:color="FFFFFF"/>
   <w:body>
-    <w:p/>
+    <w:p>
+      <w:r/>
+    </w:p>
     <w:p>
       <w:r>
         <w:t>CONTRATO DE PRESTAÇÃO DE SERVIÇOS EDUCACIONAIS.</w:t>
@@ -11,10 +13,12 @@
     </w:p>
     <w:p>
       <w:r>
-        <w:t>CURSO PREPARATÓRIO PREPARATÓRIO CONTEÚDO BÁSICO NÍVEL SUPERIOR - PBH/SMS COM GRAVAÇÃO DAS AULAS.</w:t>
+        <w:t>CURSO PREPARATÓRIO curso teste 1 - COM GRAVAÇÃO DAS AULAS.</w:t>
       </w:r>
     </w:p>
-    <w:p/>
+    <w:p>
+      <w:r/>
+    </w:p>
     <w:p>
       <w:r>
         <w:t>DADOS DO CONTRATADO</w:t>
@@ -22,17 +26,18 @@
     </w:p>
     <w:tbl>
       <w:tblPr>
-        <w:tblW w:w="0" w:type="auto"/>
+        <w:tblW w:w="10915" w:type="dxa"/>
+        <w:tblInd w:w="-147" w:type="dxa"/>
         <w:tblLayout w:type="fixed"/>
         <w:tblLook w:val="0000" w:firstRow="0" w:lastRow="0" w:firstColumn="0" w:lastColumn="0" w:noHBand="0" w:noVBand="0"/>
       </w:tblPr>
       <w:tblGrid>
-        <w:gridCol w:w="9889"/>
+        <w:gridCol w:w="10915"/>
       </w:tblGrid>
       <w:tr>
         <w:tc>
           <w:tcPr>
-            <w:tcW w:w="9889" w:type="dxa"/>
+            <w:tcW w:w="10915" w:type="dxa"/>
             <w:tcBorders>
               <w:top w:val="single" w:sz="4" w:space="0" w:color="000000"/>
               <w:left w:val="single" w:sz="4" w:space="0" w:color="000000"/>
@@ -49,7 +54,9 @@
         </w:tc>
       </w:tr>
     </w:tbl>
-    <w:p/>
+    <w:p>
+      <w:r/>
+    </w:p>
     <w:tbl>
       <w:tblPr>
         <w:tblW w:w="11084" w:type="dxa"/>
@@ -64,8 +71,7 @@
       <w:tblGrid>
         <w:gridCol w:w="160"/>
         <w:gridCol w:w="5369"/>
-        <w:gridCol w:w="425"/>
-        <w:gridCol w:w="5130"/>
+        <w:gridCol w:w="5555"/>
       </w:tblGrid>
       <w:tr>
         <w:trPr>
@@ -74,7 +80,7 @@
         <w:tc>
           <w:tcPr>
             <w:tcW w:w="11084" w:type="dxa"/>
-            <w:gridSpan w:val="4"/>
+            <w:gridSpan w:val="3"/>
             <w:tcBorders>
               <w:top w:val="single" w:sz="4" w:space="0" w:color="000000"/>
               <w:left w:val="single" w:sz="4" w:space="0" w:color="000000"/>
@@ -83,7 +89,9 @@
             </w:tcBorders>
             <w:shd w:val="clear" w:color="auto" w:fill="B3B3B3"/>
           </w:tcPr>
-          <w:p/>
+          <w:p>
+            <w:r/>
+          </w:p>
         </w:tc>
       </w:tr>
       <w:tr>
@@ -94,7 +102,7 @@
         <w:tc>
           <w:tcPr>
             <w:tcW w:w="11084" w:type="dxa"/>
-            <w:gridSpan w:val="4"/>
+            <w:gridSpan w:val="3"/>
             <w:tcBorders>
               <w:top w:val="single" w:sz="4" w:space="0" w:color="000000"/>
               <w:left w:val="single" w:sz="4" w:space="0" w:color="000000"/>
@@ -105,7 +113,7 @@
           </w:tcPr>
           <w:p>
             <w:r>
-              <w:t>Nome: Natalia Arcanjo Diasa</w:t>
+              <w:t>Nome: natalia arcanjo dias</w:t>
             </w:r>
           </w:p>
         </w:tc>
@@ -129,14 +137,13 @@
           </w:tcPr>
           <w:p>
             <w:r>
-              <w:t>CPF: 118.024.786-80</w:t>
+              <w:t>CPF: {{cpf_aluno}}</w:t>
             </w:r>
           </w:p>
         </w:tc>
         <w:tc>
           <w:tcPr>
             <w:tcW w:w="5555" w:type="dxa"/>
-            <w:gridSpan w:val="2"/>
             <w:tcBorders>
               <w:top w:val="single" w:sz="4" w:space="0" w:color="000000"/>
               <w:left w:val="single" w:sz="4" w:space="0" w:color="000000"/>
@@ -145,7 +152,11 @@
             </w:tcBorders>
             <w:shd w:val="clear" w:color="auto" w:fill="auto"/>
           </w:tcPr>
-          <w:p/>
+          <w:p>
+            <w:r>
+              <w:t>Celular: 31973291622</w:t>
+            </w:r>
+          </w:p>
         </w:tc>
       </w:tr>
       <w:tr>
@@ -156,7 +167,7 @@
         <w:tc>
           <w:tcPr>
             <w:tcW w:w="11084" w:type="dxa"/>
-            <w:gridSpan w:val="4"/>
+            <w:gridSpan w:val="3"/>
             <w:tcBorders>
               <w:top w:val="single" w:sz="4" w:space="0" w:color="000000"/>
               <w:left w:val="single" w:sz="4" w:space="0" w:color="000000"/>
@@ -168,121 +179,6 @@
           <w:p>
             <w:r>
               <w:t>Endereço: Rua Rua dos Carijós, 552 - Centro - Belo Horizonte - MG - CEP: 30120060</w:t>
-            </w:r>
-          </w:p>
-        </w:tc>
-      </w:tr>
-      <w:tr>
-        <w:trPr>
-          <w:cantSplit/>
-          <w:trHeight w:val="279"/>
-        </w:trPr>
-        <w:tc>
-          <w:tcPr>
-            <w:tcW w:w="5954" w:type="dxa"/>
-            <w:gridSpan w:val="3"/>
-            <w:tcBorders>
-              <w:top w:val="single" w:sz="4" w:space="0" w:color="000000"/>
-              <w:left w:val="single" w:sz="4" w:space="0" w:color="000000"/>
-              <w:bottom w:val="single" w:sz="4" w:space="0" w:color="000000"/>
-              <w:right w:val="single" w:sz="4" w:space="0" w:color="000000"/>
-            </w:tcBorders>
-            <w:shd w:val="clear" w:color="auto" w:fill="auto"/>
-          </w:tcPr>
-          <w:p>
-            <w:r>
-              <w:t xml:space="preserve">Bairro: </w:t>
-            </w:r>
-            <w:r>
-              <w:t>{{</w:t>
-            </w:r>
-            <w:proofErr w:type="spellStart"/>
-            <w:r>
-              <w:t>bairro_aluno</w:t>
-            </w:r>
-            <w:proofErr w:type="spellEnd"/>
-            <w:r>
-              <w:t>}}</w:t>
-            </w:r>
-          </w:p>
-        </w:tc>
-        <w:tc>
-          <w:tcPr>
-            <w:tcW w:w="5130" w:type="dxa"/>
-            <w:tcBorders>
-              <w:top w:val="single" w:sz="4" w:space="0" w:color="000000"/>
-              <w:left w:val="single" w:sz="4" w:space="0" w:color="000000"/>
-              <w:bottom w:val="single" w:sz="4" w:space="0" w:color="000000"/>
-              <w:right w:val="single" w:sz="4" w:space="0" w:color="000000"/>
-            </w:tcBorders>
-            <w:shd w:val="clear" w:color="auto" w:fill="auto"/>
-          </w:tcPr>
-          <w:p>
-            <w:r>
-              <w:t xml:space="preserve">CEP: </w:t>
-            </w:r>
-            <w:r>
-              <w:t>{{</w:t>
-            </w:r>
-            <w:proofErr w:type="spellStart"/>
-            <w:r>
-              <w:t>cep_aluno</w:t>
-            </w:r>
-            <w:proofErr w:type="spellEnd"/>
-            <w:r>
-              <w:t>}}</w:t>
-            </w:r>
-          </w:p>
-        </w:tc>
-      </w:tr>
-      <w:tr>
-        <w:trPr>
-          <w:cantSplit/>
-          <w:trHeight w:val="269"/>
-        </w:trPr>
-        <w:tc>
-          <w:tcPr>
-            <w:tcW w:w="5954" w:type="dxa"/>
-            <w:gridSpan w:val="3"/>
-            <w:tcBorders>
-              <w:top w:val="single" w:sz="4" w:space="0" w:color="000000"/>
-              <w:left w:val="single" w:sz="4" w:space="0" w:color="000000"/>
-              <w:bottom w:val="single" w:sz="4" w:space="0" w:color="000000"/>
-              <w:right w:val="single" w:sz="4" w:space="0" w:color="000000"/>
-            </w:tcBorders>
-            <w:shd w:val="clear" w:color="auto" w:fill="auto"/>
-          </w:tcPr>
-          <w:p>
-            <w:r>
-              <w:t xml:space="preserve">Cidade/UF: </w:t>
-            </w:r>
-            <w:r>
-              <w:t>{{</w:t>
-            </w:r>
-            <w:proofErr w:type="spellStart"/>
-            <w:r>
-              <w:t>cidade_aluno</w:t>
-            </w:r>
-            <w:proofErr w:type="spellEnd"/>
-            <w:r>
-              <w:t>}}</w:t>
-            </w:r>
-          </w:p>
-        </w:tc>
-        <w:tc>
-          <w:tcPr>
-            <w:tcW w:w="5130" w:type="dxa"/>
-            <w:tcBorders>
-              <w:top w:val="single" w:sz="4" w:space="0" w:color="000000"/>
-              <w:left w:val="single" w:sz="4" w:space="0" w:color="000000"/>
-              <w:bottom w:val="single" w:sz="4" w:space="0" w:color="000000"/>
-              <w:right w:val="single" w:sz="4" w:space="0" w:color="000000"/>
-            </w:tcBorders>
-            <w:shd w:val="clear" w:color="auto" w:fill="auto"/>
-          </w:tcPr>
-          <w:p>
-            <w:r>
-              <w:t>Celular: 32219095</w:t>
             </w:r>
           </w:p>
         </w:tc>
@@ -303,12 +199,14 @@
             </w:tcBorders>
             <w:shd w:val="clear" w:color="auto" w:fill="auto"/>
           </w:tcPr>
-          <w:p/>
+          <w:p>
+            <w:r/>
+          </w:p>
         </w:tc>
         <w:tc>
           <w:tcPr>
             <w:tcW w:w="10924" w:type="dxa"/>
-            <w:gridSpan w:val="3"/>
+            <w:gridSpan w:val="2"/>
             <w:tcBorders>
               <w:top w:val="single" w:sz="4" w:space="0" w:color="000000"/>
               <w:left w:val="single" w:sz="4" w:space="0" w:color="000000"/>
@@ -331,6 +229,7 @@
           <w:vanish/>
         </w:rPr>
       </w:pPr>
+      <w:r/>
     </w:p>
     <w:tbl>
       <w:tblPr>
@@ -382,7 +281,7 @@
           </w:tcPr>
           <w:p>
             <w:r>
-              <w:t xml:space="preserve">Forma de Pagamento: Cartão de crédito - 2x </w:t>
+              <w:t xml:space="preserve">Forma de Pagamento: PIX </w:t>
             </w:r>
           </w:p>
         </w:tc>
@@ -401,7 +300,7 @@
           </w:tcPr>
           <w:p>
             <w:r>
-              <w:t>Total de cada parcela: 1000</w:t>
+              <w:t>Total de cada parcela:R$ 453543</w:t>
             </w:r>
           </w:p>
         </w:tc>
@@ -420,16 +319,24 @@
           </w:tcPr>
           <w:p>
             <w:r>
-              <w:t>Total do contrato:  R$ 100</w:t>
+              <w:t>Total do contrato:  R$ 545</w:t>
             </w:r>
           </w:p>
         </w:tc>
       </w:tr>
     </w:tbl>
-    <w:p/>
-    <w:p/>
-    <w:p/>
-    <w:p/>
+    <w:p>
+      <w:r/>
+    </w:p>
+    <w:p>
+      <w:r/>
+    </w:p>
+    <w:p>
+      <w:r/>
+    </w:p>
+    <w:p>
+      <w:r/>
+    </w:p>
     <w:p>
       <w:pPr>
         <w:spacing w:line="276" w:lineRule="auto"/>
@@ -444,6 +351,7 @@
         <w:spacing w:line="276" w:lineRule="auto"/>
         <w:jc w:val="both"/>
       </w:pPr>
+      <w:r/>
     </w:p>
     <w:p>
       <w:pPr>
@@ -451,7 +359,7 @@
         <w:jc w:val="both"/>
       </w:pPr>
       <w:r>
-        <w:t>Cláusula 1ª. Constitui objeto do presente Contrato PREPARATÓRIO CONTEÚDO BÁSICO NÍVEL SUPERIOR - PBH/SMS COM GRAVAÇÃO DAS AULAS.</w:t>
+        <w:t>Cláusula 1ª. Constitui objeto do presente Contrato curso teste 1 - COM GRAVAÇÃO DAS AULAS.</w:t>
       </w:r>
     </w:p>
     <w:p>
@@ -460,7 +368,16 @@
         <w:jc w:val="both"/>
       </w:pPr>
       <w:r>
-        <w:t xml:space="preserve"> Presencial com acesso a aulas gravadas em sala a ser ofertado pela CONTRATADA em favor do CONTRATANTE, com carga horária total oferecida de APROXIMADAMENTE 60hrs.</w:t>
+        <w:t xml:space="preserve"> Presencial com acesso a aulas gravadas em sala a ser ofertado pela CONTRATADA em favor do CONTRATANTE, com carga horária total oferecida de APROXIMADAMENTE 45454 hrs/aula.</w:t>
+      </w:r>
+    </w:p>
+    <w:p>
+      <w:pPr>
+        <w:spacing w:line="276" w:lineRule="auto"/>
+        <w:jc w:val="both"/>
+      </w:pPr>
+      <w:r>
+        <w:t>§ Primeiro: As aulas serão ministradas presencialmente, à Rua Juiz de Fora 231 Barro Preto no período de 54354 de janeiro de 545435 com término previsto para dia 45435 de janeiro de 5435435, nas datas e horários definidos conforme descrição dos cursos.</w:t>
       </w:r>
     </w:p>
     <w:p>
@@ -479,8 +396,6 @@
         </w:sectPr>
       </w:pPr>
       <w:r>
-        <w:t xml:space="preserve">§ Primeiro: As aulas serão ministradas presencialmente, à Rua Juiz de Fora 231 Barro Preto no período de 05 de janeiro de 2025 com término previsto para dia 55 de janeiro de 2025, segundas e quintas  de 19:00h as 22:15h e aos sabado de 09:00h às 12:15h. </w:t>
-        <w:br/>
         <w:t>Os dias de aulas podem ser alterados, conforme disponibilidade de professores e/ou problemas na transmissão.</w:t>
         <w:br/>
         <w:t>Após a publicação do edital, a frequência das aulas poderá ser aumentada para garantir o término e a adequação completa do conteúdo, permitindo sua execução em tempo hábil conforme a data da prova.</w:t>
@@ -493,31 +408,10 @@
         <w:jc w:val="both"/>
       </w:pPr>
       <w:r>
-        <w:t>§ Segundo: O curso presencial será gravado e disponibilizado para na área do aluno através da plataforma do site idealprepara.com.br</w:t>
-      </w:r>
-      <w:r>
-        <w:t>.</w:t>
-      </w:r>
-      <w:r>
-        <w:t xml:space="preserve"> A CONTRATADA não se responsabiliza por problemas advindos de internet da CONTRATANTE, fenômenos da natureza ou falha técnica.</w:t>
-      </w:r>
-      <w:r>
-        <w:t xml:space="preserve"> </w:t>
-      </w:r>
-      <w:r>
-        <w:t xml:space="preserve">§Terceiro: </w:t>
-      </w:r>
-      <w:r>
+        <w:t xml:space="preserve">§ Segundo: O curso presencial será gravado e disponibilizado para na área do aluno através da plataforma do site idealprepara.com.br. A CONTRATADA não se responsabiliza por problemas advindos de internet da CONTRATANTE, fenômenos da natureza ou falha técnica. §Terceiro: </w:t>
         <w:br/>
-        <w:t>Conteúdo Programático organizado de acordo com o ultimo edital PBH- SMS (2021</w:t>
-      </w:r>
-      <w:r>
-        <w:t>). O Conteúdo programático será verificado e se necessário reestruturado quando sair o edital definitivo.</w:t>
-      </w:r>
-      <w:r>
+        <w:t>Conteúdo Programático organizado de acordo com o ultimo edital PBH- SMS (2025). O Conteúdo programático será verificado e se necessário reestruturado quando sair o edital definitivo.</w:t>
         <w:br/>
-      </w:r>
-      <w:r>
         <w:t>§ Quarto: O cronograma do curso poderá ser alterado caso haja conveniência administrativa e didática pedagógica ou disponibilidade do professor, visando permitir o melhor aproveitamento e efetivação do curso pelo aluno, respeitando-se sempre a carga horária total fixada no objeto do contrato;</w:t>
       </w:r>
     </w:p>
@@ -536,7 +430,6 @@
         <w:jc w:val="both"/>
       </w:pPr>
       <w:r>
-        <w:lastRenderedPageBreak/>
         <w:t>Cláusula 2ª. Ofertar as disciplinas e as atividades que integralizam o objeto do presente Contrato, sendo de sua exclusiva competência a definição dos locais, datas e horários para a realização das aulas e demais atividades, dos professores integrantes do corpo docente e do Calendário Acadêmico.</w:t>
       </w:r>
     </w:p>
@@ -554,6 +447,7 @@
         <w:spacing w:line="276" w:lineRule="auto"/>
         <w:jc w:val="both"/>
       </w:pPr>
+      <w:r/>
     </w:p>
     <w:p>
       <w:pPr>
@@ -578,6 +472,7 @@
         <w:spacing w:line="276" w:lineRule="auto"/>
         <w:jc w:val="both"/>
       </w:pPr>
+      <w:r/>
     </w:p>
     <w:p>
       <w:pPr>
@@ -612,13 +507,7 @@
         <w:jc w:val="both"/>
       </w:pPr>
       <w:r>
-        <w:rPr>
-          <w:highlight w:val="yellow"/>
-        </w:rPr>
-        <w:t>Cláusula 8ª: As salas de aula são equipadas com cadeiras, ar-condicionado, câmara para gravação das aulas online, equipamento multimídia.</w:t>
-      </w:r>
-      <w:r>
-        <w:t xml:space="preserve"> </w:t>
+        <w:t xml:space="preserve">Cláusula 8ª: As salas de aula são equipadas com cadeiras, ar-condicionado, câmara para gravação das aulas online, equipamento multimídia. </w:t>
       </w:r>
     </w:p>
     <w:p>
@@ -626,6 +515,7 @@
         <w:spacing w:line="276" w:lineRule="auto"/>
         <w:jc w:val="both"/>
       </w:pPr>
+      <w:r/>
     </w:p>
     <w:p>
       <w:pPr>
@@ -678,7 +568,6 @@
         <w:jc w:val="both"/>
       </w:pPr>
       <w:r>
-        <w:lastRenderedPageBreak/>
         <w:t>devidos, acrescidos de juros de 1% (um por cento) ao mês, aplicados pro rata die, além da correção monetária na forma da Lei, até a data do efetivo pagamento (Lei n°. 8.078/90, art. 52, §1° e Decreto n°. 22.626/33, art. 1°).</w:t>
       </w:r>
     </w:p>
@@ -714,6 +603,7 @@
         <w:spacing w:line="276" w:lineRule="auto"/>
         <w:jc w:val="both"/>
       </w:pPr>
+      <w:r/>
     </w:p>
     <w:p>
       <w:pPr>
@@ -738,6 +628,7 @@
         <w:spacing w:line="276" w:lineRule="auto"/>
         <w:jc w:val="both"/>
       </w:pPr>
+      <w:r/>
     </w:p>
     <w:p>
       <w:pPr>
@@ -807,6 +698,7 @@
         <w:spacing w:line="276" w:lineRule="auto"/>
         <w:jc w:val="both"/>
       </w:pPr>
+      <w:r/>
     </w:p>
     <w:p>
       <w:pPr>
@@ -904,7 +796,6 @@
         <w:jc w:val="both"/>
       </w:pPr>
       <w:r>
-        <w:lastRenderedPageBreak/>
         <w:t>§ Sexto: Estorno será realizado pela operadora CIELO nas compras realizadas por cartão de crédito, débito ou link de pagamento. A contratada se reserva o prazo de até 15 dias para solicitar a operadora CIELO o estorno de pagamento, sendo prazos posteriores a solicitação pela CONTRATADA geridos pela CIELO e bancos parceiros. Estorno de pagamentos realizados por boleto, depósito, dinheiro, PIX, transferência serão realizados em até 15 dias por depósito na conta do titular do CPF cadastrado no momento da matrícula.</w:t>
       </w:r>
     </w:p>
@@ -947,25 +838,37 @@
       <w:pPr>
         <w:spacing w:line="276" w:lineRule="auto"/>
       </w:pPr>
+      <w:r/>
     </w:p>
     <w:p>
       <w:pPr>
         <w:spacing w:line="276" w:lineRule="auto"/>
       </w:pPr>
+      <w:r/>
+    </w:p>
+    <w:p>
+      <w:pPr>
+        <w:spacing w:line="276" w:lineRule="auto"/>
+      </w:pPr>
       <w:r>
-        <w:t>Belo Horizonte, 11 de abril de 2025</w:t>
+        <w:t>Belo Horizonte, 14 de abril de 2025</w:t>
       </w:r>
     </w:p>
     <w:p>
       <w:pPr>
         <w:spacing w:line="276" w:lineRule="auto"/>
       </w:pPr>
-    </w:p>
-    <w:p/>
-    <w:p/>
-    <w:p>
+      <w:r/>
+    </w:p>
+    <w:p>
+      <w:r/>
+    </w:p>
+    <w:p>
+      <w:pPr>
+        <w:ind w:firstLine="720"/>
+      </w:pPr>
       <w:r>
-        <w:t xml:space="preserve">   Natalia Arcanjo Diasa</w:t>
+        <w:t>natalia arcanjo dias</w:t>
       </w:r>
     </w:p>
     <w:p>
@@ -974,9 +877,6 @@
       </w:r>
     </w:p>
     <w:p>
-      <w:pPr>
-        <w:ind w:left="2880" w:firstLine="720"/>
-      </w:pPr>
       <w:r>
         <w:t>CONTRATANTE</w:t>
       </w:r>
@@ -987,16 +887,14 @@
       </w:pPr>
       <w:r>
         <w:tab/>
+        <w:t>natalia arcanjo dias</w:t>
       </w:r>
     </w:p>
-    <w:p/>
-    <w:p>
-      <w:r>
-        <w:t xml:space="preserve">     </w:t>
-      </w:r>
-      <w:r>
-        <w:t>GRUPO IDEAL – Ideal Soluções Ltda. CNPJ sob o nº. 15.295.326/0001-60.</w:t>
-      </w:r>
+    <w:p>
+      <w:r/>
+    </w:p>
+    <w:p>
+      <w:r/>
     </w:p>
     <w:p>
       <w:r>
@@ -1004,19 +902,14 @@
       </w:r>
     </w:p>
     <w:p>
-      <w:pPr>
-        <w:ind w:left="2880" w:firstLine="720"/>
-      </w:pPr>
       <w:r>
         <w:t>CONTRATADA</w:t>
       </w:r>
     </w:p>
     <w:p>
       <w:r>
-        <w:t xml:space="preserve">                          </w:t>
+        <w:t xml:space="preserve">                            GRUPO IDEAL – Ideal Soluções Ltda. CNPJ sob o nº. 15.295.326/0001-60.</w:t>
       </w:r>
-      <w:bookmarkStart w:id="0" w:name="_PictureBullets"/>
-      <w:bookmarkEnd w:id="0"/>
     </w:p>
     <w:sectPr>
       <w:type w:val="continuous"/>

</xml_diff>